<commit_message>
Terminado ejercicio 1 de BBDD del libro (pagina 94) en academia
</commit_message>
<xml_diff>
--- a/m2/Ejercicios/20191216/LibroPagina94Ejercicio1.docx
+++ b/m2/Ejercicios/20191216/LibroPagina94Ejercicio1.docx
@@ -4,150 +4,183 @@
   <w:body>
     <w:p>
       <w:r>
-        <w:t>Poliza: Número_P</w:t>
-      </w:r>
-      <w:r>
-        <w:t>o</w:t>
-      </w:r>
-      <w:r>
-        <w:t>, Tipo_P</w:t>
-      </w:r>
-      <w:r>
-        <w:t>o</w:t>
-      </w:r>
-      <w:r>
-        <w:t>, ImporteCoberturaMax_P</w:t>
-      </w:r>
-      <w:r>
-        <w:t>o</w:t>
-      </w:r>
-      <w:r>
-        <w:t>, CodCte_</w:t>
-      </w:r>
-      <w:r>
-        <w:t>Po</w:t>
-      </w:r>
-      <w:r>
-        <w:t xml:space="preserve">, </w:t>
-      </w:r>
-      <w:r>
-        <w:t>NomCli_Po, CodViv_Po, DirViv_Po</w:t>
-      </w:r>
-      <w:r>
-        <w:t xml:space="preserve">, </w:t>
-      </w:r>
-      <w:r>
-        <w:t>CodExtraViv_</w:t>
-      </w:r>
-      <w:r>
-        <w:t>Po</w:t>
-      </w:r>
-      <w:r>
-        <w:t>, CodTipoEx</w:t>
-      </w:r>
-      <w:r>
-        <w:t>_Po</w:t>
+        <w:t>Ejercicio en página 61-61</w:t>
       </w:r>
     </w:p>
     <w:p>
       <w:pPr>
-        <w:ind w:left="1474" w:hanging="1474"/>
+        <w:rPr>
+          <w:color w:val="FF0000"/>
+        </w:rPr>
       </w:pPr>
       <w:r>
-        <w:t>ParteAccidente: CodPaAcc_Pa, NumSin_Pa, NumPoliza_Pa, CodPropie_Pa, NombrePro_Pa, ApellidosPro_Pa, FechaSin_Pa, NumPer_Pa, NombrePer_Pa, CodEmpRep_Pa, NombreEmpRep_Pa, DireccionEmpRep_Pa</w:t>
-      </w:r>
-    </w:p>
-    <w:p/>
-    <w:p>
-      <w:r>
-        <w:t>Aplicando 1FN:</w:t>
+        <w:t xml:space="preserve">Poliza: </w:t>
+      </w:r>
+      <w:r>
+        <w:rPr>
+          <w:u w:val="single"/>
+        </w:rPr>
+        <w:t>id_poliza</w:t>
+      </w:r>
+      <w:r>
+        <w:t xml:space="preserve">, imp_cob_max, cubre_conti, cubre_conte, </w:t>
+      </w:r>
+      <w:r>
+        <w:rPr>
+          <w:color w:val="FF0000"/>
+        </w:rPr>
+        <w:t>id_cliente</w:t>
+      </w:r>
+      <w:r>
+        <w:t xml:space="preserve">, </w:t>
+      </w:r>
+      <w:r>
+        <w:rPr>
+          <w:color w:val="FF0000"/>
+        </w:rPr>
+        <w:t>id_vivienda</w:t>
       </w:r>
     </w:p>
     <w:p>
       <w:r>
-        <w:t>Poliza: Número_Po, Tipo_Po, ImporteCoberturaMax_Po, CodCte_Po, NomCli_Po, CodViv_Po, DirViv_Po, CodExtraViv_</w:t>
-      </w:r>
-      <w:r>
-        <w:t>Po</w:t>
+        <w:t xml:space="preserve">Cliente: </w:t>
+      </w:r>
+      <w:r>
+        <w:rPr>
+          <w:u w:val="single"/>
+        </w:rPr>
+        <w:t>id_cliente</w:t>
+      </w:r>
+      <w:r>
+        <w:t>, nombre, ape, direccion, dni</w:t>
       </w:r>
     </w:p>
     <w:p>
       <w:r>
-        <w:t xml:space="preserve">TipoExtras: CodTipoEx_Ti, </w:t>
-      </w:r>
-      <w:r>
-        <w:t xml:space="preserve">CodViv_Po, </w:t>
-      </w:r>
-      <w:r>
-        <w:t>Descripcion</w:t>
-      </w:r>
-      <w:r>
-        <w:t>_Ti</w:t>
-      </w:r>
-    </w:p>
-    <w:p/>
-    <w:p>
-      <w:r>
-        <w:t>Aplicando 2FN:</w:t>
-      </w:r>
-    </w:p>
-    <w:p>
-      <w:r>
-        <w:t>Poliza: Número_Po, Tipo_Po, ImporteCoberturaMax_Po, CodCte_</w:t>
-      </w:r>
-      <w:r>
-        <w:t>Cl</w:t>
-      </w:r>
-      <w:r>
-        <w:t>, CodViv_</w:t>
-      </w:r>
-      <w:r>
-        <w:t>Vi</w:t>
-      </w:r>
-    </w:p>
-    <w:p>
-      <w:r>
-        <w:t>Cliente: CodCte_Cl</w:t>
-      </w:r>
-      <w:r>
-        <w:t>, NomCli_Cl</w:t>
-      </w:r>
-    </w:p>
-    <w:p>
-      <w:r>
-        <w:t>Vivienda: CodViv_Vi, Direccion_Vi, Tipo_Vi</w:t>
+        <w:t xml:space="preserve">Vivienda: </w:t>
+      </w:r>
+      <w:r>
+        <w:rPr>
+          <w:u w:val="single"/>
+        </w:rPr>
+        <w:t>id_vivienda</w:t>
+      </w:r>
+      <w:r>
+        <w:t>, direccion, m2</w:t>
       </w:r>
     </w:p>
     <w:p>
       <w:pPr>
         <w:rPr>
-          <w:u w:val="single"/>
+          <w:color w:val="FF0000"/>
         </w:rPr>
       </w:pPr>
       <w:r>
-        <w:t xml:space="preserve">ExtrasVivienda: CodExtraViv_Ex, </w:t>
-      </w:r>
-      <w:r>
-        <w:t>CodViv_</w:t>
-      </w:r>
-      <w:r>
-        <w:t>Po, CodTipoEx_Ti</w:t>
-      </w:r>
-    </w:p>
-    <w:p/>
-    <w:p>
-      <w:r>
-        <w:t>Aplicando 3FN:</w:t>
+        <w:t xml:space="preserve">Siniestros: </w:t>
+      </w:r>
+      <w:r>
+        <w:rPr>
+          <w:u w:val="single"/>
+        </w:rPr>
+        <w:t>id_sin</w:t>
+      </w:r>
+      <w:r>
+        <w:t xml:space="preserve">, fecha, </w:t>
+      </w:r>
+      <w:r>
+        <w:rPr>
+          <w:color w:val="FF0000"/>
+        </w:rPr>
+        <w:t>id_perito</w:t>
+      </w:r>
+      <w:r>
+        <w:t xml:space="preserve">, </w:t>
+      </w:r>
+      <w:r>
+        <w:rPr>
+          <w:color w:val="FF0000"/>
+        </w:rPr>
+        <w:t>id_poliza</w:t>
+      </w:r>
+      <w:r>
+        <w:t xml:space="preserve">, </w:t>
+      </w:r>
+      <w:r>
+        <w:rPr>
+          <w:color w:val="FF0000"/>
+        </w:rPr>
+        <w:t>id_empresa</w:t>
       </w:r>
     </w:p>
     <w:p>
-      <w:pPr>
-        <w:rPr>
-          <w:u w:val="single"/>
-        </w:rPr>
-      </w:pPr>
+      <w:r>
+        <w:t xml:space="preserve">Perito: </w:t>
+      </w:r>
+      <w:r>
+        <w:rPr>
+          <w:u w:val="single"/>
+        </w:rPr>
+        <w:t>id_perito</w:t>
+      </w:r>
+      <w:r>
+        <w:t>, nombre, ape, dni, antigüedad</w:t>
+      </w:r>
+    </w:p>
+    <w:p>
+      <w:r>
+        <w:t xml:space="preserve">Empresa: </w:t>
+      </w:r>
+      <w:r>
+        <w:rPr>
+          <w:u w:val="single"/>
+        </w:rPr>
+        <w:t>id_empresa</w:t>
+      </w:r>
+      <w:r>
+        <w:t>, direccion, cif, razon_social</w:t>
+      </w:r>
+    </w:p>
+    <w:p>
+      <w:r>
+        <w:t xml:space="preserve">Extras: </w:t>
+      </w:r>
+      <w:r>
+        <w:rPr>
+          <w:u w:val="single"/>
+        </w:rPr>
+        <w:t>id_extra</w:t>
+      </w:r>
+      <w:r>
+        <w:t>, descripcion</w:t>
+      </w:r>
+    </w:p>
+    <w:p>
+      <w:r>
+        <w:t xml:space="preserve">Extras_vivienda: </w:t>
+      </w:r>
+      <w:r>
+        <w:rPr>
+          <w:u w:val="single"/>
+        </w:rPr>
+        <w:t>id_</w:t>
+      </w:r>
       <w:bookmarkStart w:id="0" w:name="_GoBack"/>
       <w:bookmarkEnd w:id="0"/>
+      <w:r>
+        <w:rPr>
+          <w:u w:val="single"/>
+        </w:rPr>
+        <w:t>extra</w:t>
+      </w:r>
+      <w:r>
+        <w:t xml:space="preserve">, </w:t>
+      </w:r>
+      <w:r>
+        <w:rPr>
+          <w:u w:val="single"/>
+        </w:rPr>
+        <w:t>id_vivienda</w:t>
+      </w:r>
     </w:p>
     <w:sectPr>
       <w:pgSz w:w="11906" w:h="16838"/>

</xml_diff>